<commit_message>
Primeira versão do manuscrito.
</commit_message>
<xml_diff>
--- a/dados/tabela_genero.docx
+++ b/dados/tabela_genero.docx
@@ -182,7 +182,7 @@
                 <w:rFonts w:ascii="Calibri" w:hAnsi="Calibri"/>
                 <w:sz w:val="20"/>
               </w:rPr>
-              <w:t xml:space="default">70.77</w:t>
+              <w:t xml:space="default">71.68</w:t>
             </w:r>
           </w:p>
         </w:tc>
@@ -283,7 +283,7 @@
                 <w:rFonts w:ascii="Calibri" w:hAnsi="Calibri"/>
                 <w:sz w:val="20"/>
               </w:rPr>
-              <w:t xml:space="default">68.72</w:t>
+              <w:t xml:space="default">67.67</w:t>
             </w:r>
           </w:p>
         </w:tc>
@@ -384,7 +384,7 @@
                 <w:rFonts w:ascii="Calibri" w:hAnsi="Calibri"/>
                 <w:sz w:val="20"/>
               </w:rPr>
-              <w:t xml:space="default">65.31</w:t>
+              <w:t xml:space="default">65.15</w:t>
             </w:r>
           </w:p>
         </w:tc>
@@ -485,7 +485,7 @@
                 <w:rFonts w:ascii="Calibri" w:hAnsi="Calibri"/>
                 <w:sz w:val="20"/>
               </w:rPr>
-              <w:t xml:space="default">64.37</w:t>
+              <w:t xml:space="default">64.12</w:t>
             </w:r>
           </w:p>
         </w:tc>
@@ -586,7 +586,7 @@
                 <w:rFonts w:ascii="Calibri" w:hAnsi="Calibri"/>
                 <w:sz w:val="20"/>
               </w:rPr>
-              <w:t xml:space="default">64.29</w:t>
+              <w:t xml:space="default">63.93</w:t>
             </w:r>
           </w:p>
         </w:tc>
@@ -639,79 +639,79 @@
                 <w:rFonts w:ascii="Calibri" w:hAnsi="Calibri"/>
                 <w:sz w:val="20"/>
               </w:rPr>
-              <w:t xml:space="default">Metaphysics</w:t>
-            </w:r>
-          </w:p>
-        </w:tc>
-        <w:tc>
-          <w:tcPr>
-            <w:tcBorders>
-              <w:top w:val="single" w:space="0" w:color="D3D3D3"/>
-              <w:bottom w:val="single" w:space="0" w:color="D3D3D3"/>
-              <w:start w:val="single" w:space="0" w:color="D3D3D3"/>
-              <w:end w:val="single" w:space="0" w:color="D3D3D3"/>
-            </w:tcBorders>
-          </w:tcPr>
-          <w:p>
-            <w:pPr>
-              <w:spacing w:before="0" w:after="60"/>
-              <w:keepNext/>
-              <w:jc w:val="center"/>
-            </w:pPr>
-            <w:r>
-              <w:rPr>
-                <w:rFonts w:ascii="Calibri" w:hAnsi="Calibri"/>
-                <w:sz w:val="20"/>
-              </w:rPr>
-              <w:t xml:space="default">14</w:t>
-            </w:r>
-          </w:p>
-        </w:tc>
-        <w:tc>
-          <w:tcPr>
-            <w:tcBorders>
-              <w:top w:val="single" w:space="0" w:color="D3D3D3"/>
-              <w:bottom w:val="single" w:space="0" w:color="D3D3D3"/>
-              <w:start w:val="single" w:space="0" w:color="D3D3D3"/>
-              <w:end w:val="single" w:space="0" w:color="D3D3D3"/>
-            </w:tcBorders>
-          </w:tcPr>
-          <w:p>
-            <w:pPr>
-              <w:spacing w:before="0" w:after="60"/>
-              <w:keepNext/>
-              <w:jc w:val="end"/>
-            </w:pPr>
-            <w:r>
-              <w:rPr>
-                <w:rFonts w:ascii="Calibri" w:hAnsi="Calibri"/>
-                <w:sz w:val="20"/>
-              </w:rPr>
-              <w:t xml:space="default">63.13</w:t>
-            </w:r>
-          </w:p>
-        </w:tc>
-        <w:tc>
-          <w:tcPr>
-            <w:tcBorders>
-              <w:top w:val="single" w:space="0" w:color="D3D3D3"/>
-              <w:bottom w:val="single" w:space="0" w:color="D3D3D3"/>
-              <w:start w:val="single" w:space="0" w:color="D3D3D3"/>
-              <w:end w:val="single" w:space="0" w:color="D3D3D3"/>
-            </w:tcBorders>
-          </w:tcPr>
-          <w:p>
-            <w:pPr>
-              <w:spacing w:before="0" w:after="60"/>
-              <w:keepNext/>
-              <w:jc w:val="end"/>
-            </w:pPr>
-            <w:r>
-              <w:rPr>
-                <w:rFonts w:ascii="Calibri" w:hAnsi="Calibri"/>
-                <w:sz w:val="20"/>
-              </w:rPr>
-              <w:t xml:space="default">1.093</w:t>
+              <w:t xml:space="default">Social and Political Philosophy</w:t>
+            </w:r>
+          </w:p>
+        </w:tc>
+        <w:tc>
+          <w:tcPr>
+            <w:tcBorders>
+              <w:top w:val="single" w:space="0" w:color="D3D3D3"/>
+              <w:bottom w:val="single" w:space="0" w:color="D3D3D3"/>
+              <w:start w:val="single" w:space="0" w:color="D3D3D3"/>
+              <w:end w:val="single" w:space="0" w:color="D3D3D3"/>
+            </w:tcBorders>
+          </w:tcPr>
+          <w:p>
+            <w:pPr>
+              <w:spacing w:before="0" w:after="60"/>
+              <w:keepNext/>
+              <w:jc w:val="center"/>
+            </w:pPr>
+            <w:r>
+              <w:rPr>
+                <w:rFonts w:ascii="Calibri" w:hAnsi="Calibri"/>
+                <w:sz w:val="20"/>
+              </w:rPr>
+              <w:t xml:space="default">48</w:t>
+            </w:r>
+          </w:p>
+        </w:tc>
+        <w:tc>
+          <w:tcPr>
+            <w:tcBorders>
+              <w:top w:val="single" w:space="0" w:color="D3D3D3"/>
+              <w:bottom w:val="single" w:space="0" w:color="D3D3D3"/>
+              <w:start w:val="single" w:space="0" w:color="D3D3D3"/>
+              <w:end w:val="single" w:space="0" w:color="D3D3D3"/>
+            </w:tcBorders>
+          </w:tcPr>
+          <w:p>
+            <w:pPr>
+              <w:spacing w:before="0" w:after="60"/>
+              <w:keepNext/>
+              <w:jc w:val="end"/>
+            </w:pPr>
+            <w:r>
+              <w:rPr>
+                <w:rFonts w:ascii="Calibri" w:hAnsi="Calibri"/>
+                <w:sz w:val="20"/>
+              </w:rPr>
+              <w:t xml:space="default">63.57</w:t>
+            </w:r>
+          </w:p>
+        </w:tc>
+        <w:tc>
+          <w:tcPr>
+            <w:tcBorders>
+              <w:top w:val="single" w:space="0" w:color="D3D3D3"/>
+              <w:bottom w:val="single" w:space="0" w:color="D3D3D3"/>
+              <w:start w:val="single" w:space="0" w:color="D3D3D3"/>
+              <w:end w:val="single" w:space="0" w:color="D3D3D3"/>
+            </w:tcBorders>
+          </w:tcPr>
+          <w:p>
+            <w:pPr>
+              <w:spacing w:before="0" w:after="60"/>
+              <w:keepNext/>
+              <w:jc w:val="end"/>
+            </w:pPr>
+            <w:r>
+              <w:rPr>
+                <w:rFonts w:ascii="Calibri" w:hAnsi="Calibri"/>
+                <w:sz w:val="20"/>
+              </w:rPr>
+              <w:t xml:space="default">1.771</w:t>
             </w:r>
           </w:p>
         </w:tc>
@@ -740,79 +740,79 @@
                 <w:rFonts w:ascii="Calibri" w:hAnsi="Calibri"/>
                 <w:sz w:val="20"/>
               </w:rPr>
-              <w:t xml:space="default">Social and Political Philosophy</w:t>
-            </w:r>
-          </w:p>
-        </w:tc>
-        <w:tc>
-          <w:tcPr>
-            <w:tcBorders>
-              <w:top w:val="single" w:space="0" w:color="D3D3D3"/>
-              <w:bottom w:val="single" w:space="0" w:color="D3D3D3"/>
-              <w:start w:val="single" w:space="0" w:color="D3D3D3"/>
-              <w:end w:val="single" w:space="0" w:color="D3D3D3"/>
-            </w:tcBorders>
-          </w:tcPr>
-          <w:p>
-            <w:pPr>
-              <w:spacing w:before="0" w:after="60"/>
-              <w:keepNext/>
-              <w:jc w:val="center"/>
-            </w:pPr>
-            <w:r>
-              <w:rPr>
-                <w:rFonts w:ascii="Calibri" w:hAnsi="Calibri"/>
-                <w:sz w:val="20"/>
-              </w:rPr>
-              <w:t xml:space="default">48</w:t>
-            </w:r>
-          </w:p>
-        </w:tc>
-        <w:tc>
-          <w:tcPr>
-            <w:tcBorders>
-              <w:top w:val="single" w:space="0" w:color="D3D3D3"/>
-              <w:bottom w:val="single" w:space="0" w:color="D3D3D3"/>
-              <w:start w:val="single" w:space="0" w:color="D3D3D3"/>
-              <w:end w:val="single" w:space="0" w:color="D3D3D3"/>
-            </w:tcBorders>
-          </w:tcPr>
-          <w:p>
-            <w:pPr>
-              <w:spacing w:before="0" w:after="60"/>
-              <w:keepNext/>
-              <w:jc w:val="end"/>
-            </w:pPr>
-            <w:r>
-              <w:rPr>
-                <w:rFonts w:ascii="Calibri" w:hAnsi="Calibri"/>
-                <w:sz w:val="20"/>
-              </w:rPr>
-              <w:t xml:space="default">62.48</w:t>
-            </w:r>
-          </w:p>
-        </w:tc>
-        <w:tc>
-          <w:tcPr>
-            <w:tcBorders>
-              <w:top w:val="single" w:space="0" w:color="D3D3D3"/>
-              <w:bottom w:val="single" w:space="0" w:color="D3D3D3"/>
-              <w:start w:val="single" w:space="0" w:color="D3D3D3"/>
-              <w:end w:val="single" w:space="0" w:color="D3D3D3"/>
-            </w:tcBorders>
-          </w:tcPr>
-          <w:p>
-            <w:pPr>
-              <w:spacing w:before="0" w:after="60"/>
-              <w:keepNext/>
-              <w:jc w:val="end"/>
-            </w:pPr>
-            <w:r>
-              <w:rPr>
-                <w:rFonts w:ascii="Calibri" w:hAnsi="Calibri"/>
-                <w:sz w:val="20"/>
-              </w:rPr>
-              <w:t xml:space="default">1.771</w:t>
+              <w:t xml:space="default">Metaphysics</w:t>
+            </w:r>
+          </w:p>
+        </w:tc>
+        <w:tc>
+          <w:tcPr>
+            <w:tcBorders>
+              <w:top w:val="single" w:space="0" w:color="D3D3D3"/>
+              <w:bottom w:val="single" w:space="0" w:color="D3D3D3"/>
+              <w:start w:val="single" w:space="0" w:color="D3D3D3"/>
+              <w:end w:val="single" w:space="0" w:color="D3D3D3"/>
+            </w:tcBorders>
+          </w:tcPr>
+          <w:p>
+            <w:pPr>
+              <w:spacing w:before="0" w:after="60"/>
+              <w:keepNext/>
+              <w:jc w:val="center"/>
+            </w:pPr>
+            <w:r>
+              <w:rPr>
+                <w:rFonts w:ascii="Calibri" w:hAnsi="Calibri"/>
+                <w:sz w:val="20"/>
+              </w:rPr>
+              <w:t xml:space="default">14</w:t>
+            </w:r>
+          </w:p>
+        </w:tc>
+        <w:tc>
+          <w:tcPr>
+            <w:tcBorders>
+              <w:top w:val="single" w:space="0" w:color="D3D3D3"/>
+              <w:bottom w:val="single" w:space="0" w:color="D3D3D3"/>
+              <w:start w:val="single" w:space="0" w:color="D3D3D3"/>
+              <w:end w:val="single" w:space="0" w:color="D3D3D3"/>
+            </w:tcBorders>
+          </w:tcPr>
+          <w:p>
+            <w:pPr>
+              <w:spacing w:before="0" w:after="60"/>
+              <w:keepNext/>
+              <w:jc w:val="end"/>
+            </w:pPr>
+            <w:r>
+              <w:rPr>
+                <w:rFonts w:ascii="Calibri" w:hAnsi="Calibri"/>
+                <w:sz w:val="20"/>
+              </w:rPr>
+              <w:t xml:space="default">62.88</w:t>
+            </w:r>
+          </w:p>
+        </w:tc>
+        <w:tc>
+          <w:tcPr>
+            <w:tcBorders>
+              <w:top w:val="single" w:space="0" w:color="D3D3D3"/>
+              <w:bottom w:val="single" w:space="0" w:color="D3D3D3"/>
+              <w:start w:val="single" w:space="0" w:color="D3D3D3"/>
+              <w:end w:val="single" w:space="0" w:color="D3D3D3"/>
+            </w:tcBorders>
+          </w:tcPr>
+          <w:p>
+            <w:pPr>
+              <w:spacing w:before="0" w:after="60"/>
+              <w:keepNext/>
+              <w:jc w:val="end"/>
+            </w:pPr>
+            <w:r>
+              <w:rPr>
+                <w:rFonts w:ascii="Calibri" w:hAnsi="Calibri"/>
+                <w:sz w:val="20"/>
+              </w:rPr>
+              <w:t xml:space="default">1.093</w:t>
             </w:r>
           </w:p>
         </w:tc>
@@ -841,79 +841,79 @@
                 <w:rFonts w:ascii="Calibri" w:hAnsi="Calibri"/>
                 <w:sz w:val="20"/>
               </w:rPr>
-              <w:t xml:space="default">Aesthetics</w:t>
-            </w:r>
-          </w:p>
-        </w:tc>
-        <w:tc>
-          <w:tcPr>
-            <w:tcBorders>
-              <w:top w:val="single" w:space="0" w:color="D3D3D3"/>
-              <w:bottom w:val="single" w:space="0" w:color="D3D3D3"/>
-              <w:start w:val="single" w:space="0" w:color="D3D3D3"/>
-              <w:end w:val="single" w:space="0" w:color="D3D3D3"/>
-            </w:tcBorders>
-          </w:tcPr>
-          <w:p>
-            <w:pPr>
-              <w:spacing w:before="0" w:after="60"/>
-              <w:keepNext/>
-              <w:jc w:val="center"/>
-            </w:pPr>
-            <w:r>
-              <w:rPr>
-                <w:rFonts w:ascii="Calibri" w:hAnsi="Calibri"/>
-                <w:sz w:val="20"/>
-              </w:rPr>
-              <w:t xml:space="default">11</w:t>
-            </w:r>
-          </w:p>
-        </w:tc>
-        <w:tc>
-          <w:tcPr>
-            <w:tcBorders>
-              <w:top w:val="single" w:space="0" w:color="D3D3D3"/>
-              <w:bottom w:val="single" w:space="0" w:color="D3D3D3"/>
-              <w:start w:val="single" w:space="0" w:color="D3D3D3"/>
-              <w:end w:val="single" w:space="0" w:color="D3D3D3"/>
-            </w:tcBorders>
-          </w:tcPr>
-          <w:p>
-            <w:pPr>
-              <w:spacing w:before="0" w:after="60"/>
-              <w:keepNext/>
-              <w:jc w:val="end"/>
-            </w:pPr>
-            <w:r>
-              <w:rPr>
-                <w:rFonts w:ascii="Calibri" w:hAnsi="Calibri"/>
-                <w:sz w:val="20"/>
-              </w:rPr>
-              <w:t xml:space="default">61.75</w:t>
-            </w:r>
-          </w:p>
-        </w:tc>
-        <w:tc>
-          <w:tcPr>
-            <w:tcBorders>
-              <w:top w:val="single" w:space="0" w:color="D3D3D3"/>
-              <w:bottom w:val="single" w:space="0" w:color="D3D3D3"/>
-              <w:start w:val="single" w:space="0" w:color="D3D3D3"/>
-              <w:end w:val="single" w:space="0" w:color="D3D3D3"/>
-            </w:tcBorders>
-          </w:tcPr>
-          <w:p>
-            <w:pPr>
-              <w:spacing w:before="0" w:after="60"/>
-              <w:keepNext/>
-              <w:jc w:val="end"/>
-            </w:pPr>
-            <w:r>
-              <w:rPr>
-                <w:rFonts w:ascii="Calibri" w:hAnsi="Calibri"/>
-                <w:sz w:val="20"/>
-              </w:rPr>
-              <w:t xml:space="default">1.275</w:t>
+              <w:t xml:space="default">Phenomenology and Hermeneutics</w:t>
+            </w:r>
+          </w:p>
+        </w:tc>
+        <w:tc>
+          <w:tcPr>
+            <w:tcBorders>
+              <w:top w:val="single" w:space="0" w:color="D3D3D3"/>
+              <w:bottom w:val="single" w:space="0" w:color="D3D3D3"/>
+              <w:start w:val="single" w:space="0" w:color="D3D3D3"/>
+              <w:end w:val="single" w:space="0" w:color="D3D3D3"/>
+            </w:tcBorders>
+          </w:tcPr>
+          <w:p>
+            <w:pPr>
+              <w:spacing w:before="0" w:after="60"/>
+              <w:keepNext/>
+              <w:jc w:val="center"/>
+            </w:pPr>
+            <w:r>
+              <w:rPr>
+                <w:rFonts w:ascii="Calibri" w:hAnsi="Calibri"/>
+                <w:sz w:val="20"/>
+              </w:rPr>
+              <w:t xml:space="default">79</w:t>
+            </w:r>
+          </w:p>
+        </w:tc>
+        <w:tc>
+          <w:tcPr>
+            <w:tcBorders>
+              <w:top w:val="single" w:space="0" w:color="D3D3D3"/>
+              <w:bottom w:val="single" w:space="0" w:color="D3D3D3"/>
+              <w:start w:val="single" w:space="0" w:color="D3D3D3"/>
+              <w:end w:val="single" w:space="0" w:color="D3D3D3"/>
+            </w:tcBorders>
+          </w:tcPr>
+          <w:p>
+            <w:pPr>
+              <w:spacing w:before="0" w:after="60"/>
+              <w:keepNext/>
+              <w:jc w:val="end"/>
+            </w:pPr>
+            <w:r>
+              <w:rPr>
+                <w:rFonts w:ascii="Calibri" w:hAnsi="Calibri"/>
+                <w:sz w:val="20"/>
+              </w:rPr>
+              <w:t xml:space="default">62.06</w:t>
+            </w:r>
+          </w:p>
+        </w:tc>
+        <w:tc>
+          <w:tcPr>
+            <w:tcBorders>
+              <w:top w:val="single" w:space="0" w:color="D3D3D3"/>
+              <w:bottom w:val="single" w:space="0" w:color="D3D3D3"/>
+              <w:start w:val="single" w:space="0" w:color="D3D3D3"/>
+              <w:end w:val="single" w:space="0" w:color="D3D3D3"/>
+            </w:tcBorders>
+          </w:tcPr>
+          <w:p>
+            <w:pPr>
+              <w:spacing w:before="0" w:after="60"/>
+              <w:keepNext/>
+              <w:jc w:val="end"/>
+            </w:pPr>
+            <w:r>
+              <w:rPr>
+                <w:rFonts w:ascii="Calibri" w:hAnsi="Calibri"/>
+                <w:sz w:val="20"/>
+              </w:rPr>
+              <w:t xml:space="default">0.524</w:t>
             </w:r>
           </w:p>
         </w:tc>
@@ -990,7 +990,7 @@
                 <w:rFonts w:ascii="Calibri" w:hAnsi="Calibri"/>
                 <w:sz w:val="20"/>
               </w:rPr>
-              <w:t xml:space="default">61.70</w:t>
+              <w:t xml:space="default">62.01</w:t>
             </w:r>
           </w:p>
         </w:tc>
@@ -1091,7 +1091,7 @@
                 <w:rFonts w:ascii="Calibri" w:hAnsi="Calibri"/>
                 <w:sz w:val="20"/>
               </w:rPr>
-              <w:t xml:space="default">61.47</w:t>
+              <w:t xml:space="default">61.36</w:t>
             </w:r>
           </w:p>
         </w:tc>
@@ -1192,7 +1192,7 @@
                 <w:rFonts w:ascii="Calibri" w:hAnsi="Calibri"/>
                 <w:sz w:val="20"/>
               </w:rPr>
-              <w:t xml:space="default">61.09</w:t>
+              <w:t xml:space="default">61.33</w:t>
             </w:r>
           </w:p>
         </w:tc>
@@ -1245,79 +1245,79 @@
                 <w:rFonts w:ascii="Calibri" w:hAnsi="Calibri"/>
                 <w:sz w:val="20"/>
               </w:rPr>
-              <w:t xml:space="default">Phenomenology and Hermeneutics</w:t>
-            </w:r>
-          </w:p>
-        </w:tc>
-        <w:tc>
-          <w:tcPr>
-            <w:tcBorders>
-              <w:top w:val="single" w:space="0" w:color="D3D3D3"/>
-              <w:bottom w:val="single" w:space="0" w:color="D3D3D3"/>
-              <w:start w:val="single" w:space="0" w:color="D3D3D3"/>
-              <w:end w:val="single" w:space="0" w:color="D3D3D3"/>
-            </w:tcBorders>
-          </w:tcPr>
-          <w:p>
-            <w:pPr>
-              <w:spacing w:before="0" w:after="60"/>
-              <w:keepNext/>
-              <w:jc w:val="center"/>
-            </w:pPr>
-            <w:r>
-              <w:rPr>
-                <w:rFonts w:ascii="Calibri" w:hAnsi="Calibri"/>
-                <w:sz w:val="20"/>
-              </w:rPr>
-              <w:t xml:space="default">79</w:t>
-            </w:r>
-          </w:p>
-        </w:tc>
-        <w:tc>
-          <w:tcPr>
-            <w:tcBorders>
-              <w:top w:val="single" w:space="0" w:color="D3D3D3"/>
-              <w:bottom w:val="single" w:space="0" w:color="D3D3D3"/>
-              <w:start w:val="single" w:space="0" w:color="D3D3D3"/>
-              <w:end w:val="single" w:space="0" w:color="D3D3D3"/>
-            </w:tcBorders>
-          </w:tcPr>
-          <w:p>
-            <w:pPr>
-              <w:spacing w:before="0" w:after="60"/>
-              <w:keepNext/>
-              <w:jc w:val="end"/>
-            </w:pPr>
-            <w:r>
-              <w:rPr>
-                <w:rFonts w:ascii="Calibri" w:hAnsi="Calibri"/>
-                <w:sz w:val="20"/>
-              </w:rPr>
-              <w:t xml:space="default">60.91</w:t>
-            </w:r>
-          </w:p>
-        </w:tc>
-        <w:tc>
-          <w:tcPr>
-            <w:tcBorders>
-              <w:top w:val="single" w:space="0" w:color="D3D3D3"/>
-              <w:bottom w:val="single" w:space="0" w:color="D3D3D3"/>
-              <w:start w:val="single" w:space="0" w:color="D3D3D3"/>
-              <w:end w:val="single" w:space="0" w:color="D3D3D3"/>
-            </w:tcBorders>
-          </w:tcPr>
-          <w:p>
-            <w:pPr>
-              <w:spacing w:before="0" w:after="60"/>
-              <w:keepNext/>
-              <w:jc w:val="end"/>
-            </w:pPr>
-            <w:r>
-              <w:rPr>
-                <w:rFonts w:ascii="Calibri" w:hAnsi="Calibri"/>
-                <w:sz w:val="20"/>
-              </w:rPr>
-              <w:t xml:space="default">0.524</w:t>
+              <w:t xml:space="default">Aesthetics</w:t>
+            </w:r>
+          </w:p>
+        </w:tc>
+        <w:tc>
+          <w:tcPr>
+            <w:tcBorders>
+              <w:top w:val="single" w:space="0" w:color="D3D3D3"/>
+              <w:bottom w:val="single" w:space="0" w:color="D3D3D3"/>
+              <w:start w:val="single" w:space="0" w:color="D3D3D3"/>
+              <w:end w:val="single" w:space="0" w:color="D3D3D3"/>
+            </w:tcBorders>
+          </w:tcPr>
+          <w:p>
+            <w:pPr>
+              <w:spacing w:before="0" w:after="60"/>
+              <w:keepNext/>
+              <w:jc w:val="center"/>
+            </w:pPr>
+            <w:r>
+              <w:rPr>
+                <w:rFonts w:ascii="Calibri" w:hAnsi="Calibri"/>
+                <w:sz w:val="20"/>
+              </w:rPr>
+              <w:t xml:space="default">11</w:t>
+            </w:r>
+          </w:p>
+        </w:tc>
+        <w:tc>
+          <w:tcPr>
+            <w:tcBorders>
+              <w:top w:val="single" w:space="0" w:color="D3D3D3"/>
+              <w:bottom w:val="single" w:space="0" w:color="D3D3D3"/>
+              <w:start w:val="single" w:space="0" w:color="D3D3D3"/>
+              <w:end w:val="single" w:space="0" w:color="D3D3D3"/>
+            </w:tcBorders>
+          </w:tcPr>
+          <w:p>
+            <w:pPr>
+              <w:spacing w:before="0" w:after="60"/>
+              <w:keepNext/>
+              <w:jc w:val="end"/>
+            </w:pPr>
+            <w:r>
+              <w:rPr>
+                <w:rFonts w:ascii="Calibri" w:hAnsi="Calibri"/>
+                <w:sz w:val="20"/>
+              </w:rPr>
+              <w:t xml:space="default">60.97</w:t>
+            </w:r>
+          </w:p>
+        </w:tc>
+        <w:tc>
+          <w:tcPr>
+            <w:tcBorders>
+              <w:top w:val="single" w:space="0" w:color="D3D3D3"/>
+              <w:bottom w:val="single" w:space="0" w:color="D3D3D3"/>
+              <w:start w:val="single" w:space="0" w:color="D3D3D3"/>
+              <w:end w:val="single" w:space="0" w:color="D3D3D3"/>
+            </w:tcBorders>
+          </w:tcPr>
+          <w:p>
+            <w:pPr>
+              <w:spacing w:before="0" w:after="60"/>
+              <w:keepNext/>
+              <w:jc w:val="end"/>
+            </w:pPr>
+            <w:r>
+              <w:rPr>
+                <w:rFonts w:ascii="Calibri" w:hAnsi="Calibri"/>
+                <w:sz w:val="20"/>
+              </w:rPr>
+              <w:t xml:space="default">1.275</w:t>
             </w:r>
           </w:p>
         </w:tc>
@@ -1346,79 +1346,79 @@
                 <w:rFonts w:ascii="Calibri" w:hAnsi="Calibri"/>
                 <w:sz w:val="20"/>
               </w:rPr>
-              <w:t xml:space="default">Philosophy of Mind and Language</w:t>
-            </w:r>
-          </w:p>
-        </w:tc>
-        <w:tc>
-          <w:tcPr>
-            <w:tcBorders>
-              <w:top w:val="single" w:space="0" w:color="D3D3D3"/>
-              <w:bottom w:val="single" w:space="0" w:color="D3D3D3"/>
-              <w:start w:val="single" w:space="0" w:color="D3D3D3"/>
-              <w:end w:val="single" w:space="0" w:color="D3D3D3"/>
-            </w:tcBorders>
-          </w:tcPr>
-          <w:p>
-            <w:pPr>
-              <w:spacing w:before="0" w:after="60"/>
-              <w:keepNext/>
-              <w:jc w:val="center"/>
-            </w:pPr>
-            <w:r>
-              <w:rPr>
-                <w:rFonts w:ascii="Calibri" w:hAnsi="Calibri"/>
-                <w:sz w:val="20"/>
-              </w:rPr>
-              <w:t xml:space="default">64</w:t>
-            </w:r>
-          </w:p>
-        </w:tc>
-        <w:tc>
-          <w:tcPr>
-            <w:tcBorders>
-              <w:top w:val="single" w:space="0" w:color="D3D3D3"/>
-              <w:bottom w:val="single" w:space="0" w:color="D3D3D3"/>
-              <w:start w:val="single" w:space="0" w:color="D3D3D3"/>
-              <w:end w:val="single" w:space="0" w:color="D3D3D3"/>
-            </w:tcBorders>
-          </w:tcPr>
-          <w:p>
-            <w:pPr>
-              <w:spacing w:before="0" w:after="60"/>
-              <w:keepNext/>
-              <w:jc w:val="end"/>
-            </w:pPr>
-            <w:r>
-              <w:rPr>
-                <w:rFonts w:ascii="Calibri" w:hAnsi="Calibri"/>
-                <w:sz w:val="20"/>
-              </w:rPr>
-              <w:t xml:space="default">40.53</w:t>
-            </w:r>
-          </w:p>
-        </w:tc>
-        <w:tc>
-          <w:tcPr>
-            <w:tcBorders>
-              <w:top w:val="single" w:space="0" w:color="D3D3D3"/>
-              <w:bottom w:val="single" w:space="0" w:color="D3D3D3"/>
-              <w:start w:val="single" w:space="0" w:color="D3D3D3"/>
-              <w:end w:val="single" w:space="0" w:color="D3D3D3"/>
-            </w:tcBorders>
-          </w:tcPr>
-          <w:p>
-            <w:pPr>
-              <w:spacing w:before="0" w:after="60"/>
-              <w:keepNext/>
-              <w:jc w:val="end"/>
-            </w:pPr>
-            <w:r>
-              <w:rPr>
-                <w:rFonts w:ascii="Calibri" w:hAnsi="Calibri"/>
-                <w:sz w:val="20"/>
-              </w:rPr>
-              <w:t xml:space="default">2.043</w:t>
+              <w:t xml:space="default">Philosophy of Science</w:t>
+            </w:r>
+          </w:p>
+        </w:tc>
+        <w:tc>
+          <w:tcPr>
+            <w:tcBorders>
+              <w:top w:val="single" w:space="0" w:color="D3D3D3"/>
+              <w:bottom w:val="single" w:space="0" w:color="D3D3D3"/>
+              <w:start w:val="single" w:space="0" w:color="D3D3D3"/>
+              <w:end w:val="single" w:space="0" w:color="D3D3D3"/>
+            </w:tcBorders>
+          </w:tcPr>
+          <w:p>
+            <w:pPr>
+              <w:spacing w:before="0" w:after="60"/>
+              <w:keepNext/>
+              <w:jc w:val="center"/>
+            </w:pPr>
+            <w:r>
+              <w:rPr>
+                <w:rFonts w:ascii="Calibri" w:hAnsi="Calibri"/>
+                <w:sz w:val="20"/>
+              </w:rPr>
+              <w:t xml:space="default">31</w:t>
+            </w:r>
+          </w:p>
+        </w:tc>
+        <w:tc>
+          <w:tcPr>
+            <w:tcBorders>
+              <w:top w:val="single" w:space="0" w:color="D3D3D3"/>
+              <w:bottom w:val="single" w:space="0" w:color="D3D3D3"/>
+              <w:start w:val="single" w:space="0" w:color="D3D3D3"/>
+              <w:end w:val="single" w:space="0" w:color="D3D3D3"/>
+            </w:tcBorders>
+          </w:tcPr>
+          <w:p>
+            <w:pPr>
+              <w:spacing w:before="0" w:after="60"/>
+              <w:keepNext/>
+              <w:jc w:val="end"/>
+            </w:pPr>
+            <w:r>
+              <w:rPr>
+                <w:rFonts w:ascii="Calibri" w:hAnsi="Calibri"/>
+                <w:sz w:val="20"/>
+              </w:rPr>
+              <w:t xml:space="default">40.86</w:t>
+            </w:r>
+          </w:p>
+        </w:tc>
+        <w:tc>
+          <w:tcPr>
+            <w:tcBorders>
+              <w:top w:val="single" w:space="0" w:color="D3D3D3"/>
+              <w:bottom w:val="single" w:space="0" w:color="D3D3D3"/>
+              <w:start w:val="single" w:space="0" w:color="D3D3D3"/>
+              <w:end w:val="single" w:space="0" w:color="D3D3D3"/>
+            </w:tcBorders>
+          </w:tcPr>
+          <w:p>
+            <w:pPr>
+              <w:spacing w:before="0" w:after="60"/>
+              <w:keepNext/>
+              <w:jc w:val="end"/>
+            </w:pPr>
+            <w:r>
+              <w:rPr>
+                <w:rFonts w:ascii="Calibri" w:hAnsi="Calibri"/>
+                <w:sz w:val="20"/>
+              </w:rPr>
+              <w:t xml:space="default">0.927</w:t>
             </w:r>
           </w:p>
         </w:tc>
@@ -1447,79 +1447,79 @@
                 <w:rFonts w:ascii="Calibri" w:hAnsi="Calibri"/>
                 <w:sz w:val="20"/>
               </w:rPr>
-              <w:t xml:space="default">Metaphysics</w:t>
-            </w:r>
-          </w:p>
-        </w:tc>
-        <w:tc>
-          <w:tcPr>
-            <w:tcBorders>
-              <w:top w:val="single" w:space="0" w:color="D3D3D3"/>
-              <w:bottom w:val="single" w:space="0" w:color="D3D3D3"/>
-              <w:start w:val="single" w:space="0" w:color="D3D3D3"/>
-              <w:end w:val="single" w:space="0" w:color="D3D3D3"/>
-            </w:tcBorders>
-          </w:tcPr>
-          <w:p>
-            <w:pPr>
-              <w:spacing w:before="0" w:after="60"/>
-              <w:keepNext/>
-              <w:jc w:val="center"/>
-            </w:pPr>
-            <w:r>
-              <w:rPr>
-                <w:rFonts w:ascii="Calibri" w:hAnsi="Calibri"/>
-                <w:sz w:val="20"/>
-              </w:rPr>
-              <w:t xml:space="default">15</w:t>
-            </w:r>
-          </w:p>
-        </w:tc>
-        <w:tc>
-          <w:tcPr>
-            <w:tcBorders>
-              <w:top w:val="single" w:space="0" w:color="D3D3D3"/>
-              <w:bottom w:val="single" w:space="0" w:color="D3D3D3"/>
-              <w:start w:val="single" w:space="0" w:color="D3D3D3"/>
-              <w:end w:val="single" w:space="0" w:color="D3D3D3"/>
-            </w:tcBorders>
-          </w:tcPr>
-          <w:p>
-            <w:pPr>
-              <w:spacing w:before="0" w:after="60"/>
-              <w:keepNext/>
-              <w:jc w:val="end"/>
-            </w:pPr>
-            <w:r>
-              <w:rPr>
-                <w:rFonts w:ascii="Calibri" w:hAnsi="Calibri"/>
-                <w:sz w:val="20"/>
-              </w:rPr>
-              <w:t xml:space="default">40.38</w:t>
-            </w:r>
-          </w:p>
-        </w:tc>
-        <w:tc>
-          <w:tcPr>
-            <w:tcBorders>
-              <w:top w:val="single" w:space="0" w:color="D3D3D3"/>
-              <w:bottom w:val="single" w:space="0" w:color="D3D3D3"/>
-              <w:start w:val="single" w:space="0" w:color="D3D3D3"/>
-              <w:end w:val="single" w:space="0" w:color="D3D3D3"/>
-            </w:tcBorders>
-          </w:tcPr>
-          <w:p>
-            <w:pPr>
-              <w:spacing w:before="0" w:after="60"/>
-              <w:keepNext/>
-              <w:jc w:val="end"/>
-            </w:pPr>
-            <w:r>
-              <w:rPr>
-                <w:rFonts w:ascii="Calibri" w:hAnsi="Calibri"/>
-                <w:sz w:val="20"/>
-              </w:rPr>
-              <w:t xml:space="default">1.756</w:t>
+              <w:t xml:space="default">Philosophy of Science</w:t>
+            </w:r>
+          </w:p>
+        </w:tc>
+        <w:tc>
+          <w:tcPr>
+            <w:tcBorders>
+              <w:top w:val="single" w:space="0" w:color="D3D3D3"/>
+              <w:bottom w:val="single" w:space="0" w:color="D3D3D3"/>
+              <w:start w:val="single" w:space="0" w:color="D3D3D3"/>
+              <w:end w:val="single" w:space="0" w:color="D3D3D3"/>
+            </w:tcBorders>
+          </w:tcPr>
+          <w:p>
+            <w:pPr>
+              <w:spacing w:before="0" w:after="60"/>
+              <w:keepNext/>
+              <w:jc w:val="center"/>
+            </w:pPr>
+            <w:r>
+              <w:rPr>
+                <w:rFonts w:ascii="Calibri" w:hAnsi="Calibri"/>
+                <w:sz w:val="20"/>
+              </w:rPr>
+              <w:t xml:space="default">8</w:t>
+            </w:r>
+          </w:p>
+        </w:tc>
+        <w:tc>
+          <w:tcPr>
+            <w:tcBorders>
+              <w:top w:val="single" w:space="0" w:color="D3D3D3"/>
+              <w:bottom w:val="single" w:space="0" w:color="D3D3D3"/>
+              <w:start w:val="single" w:space="0" w:color="D3D3D3"/>
+              <w:end w:val="single" w:space="0" w:color="D3D3D3"/>
+            </w:tcBorders>
+          </w:tcPr>
+          <w:p>
+            <w:pPr>
+              <w:spacing w:before="0" w:after="60"/>
+              <w:keepNext/>
+              <w:jc w:val="end"/>
+            </w:pPr>
+            <w:r>
+              <w:rPr>
+                <w:rFonts w:ascii="Calibri" w:hAnsi="Calibri"/>
+                <w:sz w:val="20"/>
+              </w:rPr>
+              <w:t xml:space="default">40.75</w:t>
+            </w:r>
+          </w:p>
+        </w:tc>
+        <w:tc>
+          <w:tcPr>
+            <w:tcBorders>
+              <w:top w:val="single" w:space="0" w:color="D3D3D3"/>
+              <w:bottom w:val="single" w:space="0" w:color="D3D3D3"/>
+              <w:start w:val="single" w:space="0" w:color="D3D3D3"/>
+              <w:end w:val="single" w:space="0" w:color="D3D3D3"/>
+            </w:tcBorders>
+          </w:tcPr>
+          <w:p>
+            <w:pPr>
+              <w:spacing w:before="0" w:after="60"/>
+              <w:keepNext/>
+              <w:jc w:val="end"/>
+            </w:pPr>
+            <w:r>
+              <w:rPr>
+                <w:rFonts w:ascii="Calibri" w:hAnsi="Calibri"/>
+                <w:sz w:val="20"/>
+              </w:rPr>
+              <w:t xml:space="default">1.971</w:t>
             </w:r>
           </w:p>
         </w:tc>
@@ -1596,7 +1596,7 @@
                 <w:rFonts w:ascii="Calibri" w:hAnsi="Calibri"/>
                 <w:sz w:val="20"/>
               </w:rPr>
-              <w:t xml:space="default">39.88</w:t>
+              <w:t xml:space="default">39.25</w:t>
             </w:r>
           </w:p>
         </w:tc>
@@ -1697,7 +1697,7 @@
                 <w:rFonts w:ascii="Calibri" w:hAnsi="Calibri"/>
                 <w:sz w:val="20"/>
               </w:rPr>
-              <w:t xml:space="default">39.18</w:t>
+              <w:t xml:space="default">39.02</w:t>
             </w:r>
           </w:p>
         </w:tc>
@@ -1750,79 +1750,79 @@
                 <w:rFonts w:ascii="Calibri" w:hAnsi="Calibri"/>
                 <w:sz w:val="20"/>
               </w:rPr>
-              <w:t xml:space="default">Metaphysics</w:t>
-            </w:r>
-          </w:p>
-        </w:tc>
-        <w:tc>
-          <w:tcPr>
-            <w:tcBorders>
-              <w:top w:val="single" w:space="0" w:color="D3D3D3"/>
-              <w:bottom w:val="single" w:space="0" w:color="D3D3D3"/>
-              <w:start w:val="single" w:space="0" w:color="D3D3D3"/>
-              <w:end w:val="single" w:space="0" w:color="D3D3D3"/>
-            </w:tcBorders>
-          </w:tcPr>
-          <w:p>
-            <w:pPr>
-              <w:spacing w:before="0" w:after="60"/>
-              <w:keepNext/>
-              <w:jc w:val="center"/>
-            </w:pPr>
-            <w:r>
-              <w:rPr>
-                <w:rFonts w:ascii="Calibri" w:hAnsi="Calibri"/>
-                <w:sz w:val="20"/>
-              </w:rPr>
-              <w:t xml:space="default">69</w:t>
-            </w:r>
-          </w:p>
-        </w:tc>
-        <w:tc>
-          <w:tcPr>
-            <w:tcBorders>
-              <w:top w:val="single" w:space="0" w:color="D3D3D3"/>
-              <w:bottom w:val="single" w:space="0" w:color="D3D3D3"/>
-              <w:start w:val="single" w:space="0" w:color="D3D3D3"/>
-              <w:end w:val="single" w:space="0" w:color="D3D3D3"/>
-            </w:tcBorders>
-          </w:tcPr>
-          <w:p>
-            <w:pPr>
-              <w:spacing w:before="0" w:after="60"/>
-              <w:keepNext/>
-              <w:jc w:val="end"/>
-            </w:pPr>
-            <w:r>
-              <w:rPr>
-                <w:rFonts w:ascii="Calibri" w:hAnsi="Calibri"/>
-                <w:sz w:val="20"/>
-              </w:rPr>
-              <w:t xml:space="default">37.89</w:t>
-            </w:r>
-          </w:p>
-        </w:tc>
-        <w:tc>
-          <w:tcPr>
-            <w:tcBorders>
-              <w:top w:val="single" w:space="0" w:color="D3D3D3"/>
-              <w:bottom w:val="single" w:space="0" w:color="D3D3D3"/>
-              <w:start w:val="single" w:space="0" w:color="D3D3D3"/>
-              <w:end w:val="single" w:space="0" w:color="D3D3D3"/>
-            </w:tcBorders>
-          </w:tcPr>
-          <w:p>
-            <w:pPr>
-              <w:spacing w:before="0" w:after="60"/>
-              <w:keepNext/>
-              <w:jc w:val="end"/>
-            </w:pPr>
-            <w:r>
-              <w:rPr>
-                <w:rFonts w:ascii="Calibri" w:hAnsi="Calibri"/>
-                <w:sz w:val="20"/>
-              </w:rPr>
-              <w:t xml:space="default">2.105</w:t>
+              <w:t xml:space="default">Social and Political Philosophy</w:t>
+            </w:r>
+          </w:p>
+        </w:tc>
+        <w:tc>
+          <w:tcPr>
+            <w:tcBorders>
+              <w:top w:val="single" w:space="0" w:color="D3D3D3"/>
+              <w:bottom w:val="single" w:space="0" w:color="D3D3D3"/>
+              <w:start w:val="single" w:space="0" w:color="D3D3D3"/>
+              <w:end w:val="single" w:space="0" w:color="D3D3D3"/>
+            </w:tcBorders>
+          </w:tcPr>
+          <w:p>
+            <w:pPr>
+              <w:spacing w:before="0" w:after="60"/>
+              <w:keepNext/>
+              <w:jc w:val="center"/>
+            </w:pPr>
+            <w:r>
+              <w:rPr>
+                <w:rFonts w:ascii="Calibri" w:hAnsi="Calibri"/>
+                <w:sz w:val="20"/>
+              </w:rPr>
+              <w:t xml:space="default">25</w:t>
+            </w:r>
+          </w:p>
+        </w:tc>
+        <w:tc>
+          <w:tcPr>
+            <w:tcBorders>
+              <w:top w:val="single" w:space="0" w:color="D3D3D3"/>
+              <w:bottom w:val="single" w:space="0" w:color="D3D3D3"/>
+              <w:start w:val="single" w:space="0" w:color="D3D3D3"/>
+              <w:end w:val="single" w:space="0" w:color="D3D3D3"/>
+            </w:tcBorders>
+          </w:tcPr>
+          <w:p>
+            <w:pPr>
+              <w:spacing w:before="0" w:after="60"/>
+              <w:keepNext/>
+              <w:jc w:val="end"/>
+            </w:pPr>
+            <w:r>
+              <w:rPr>
+                <w:rFonts w:ascii="Calibri" w:hAnsi="Calibri"/>
+                <w:sz w:val="20"/>
+              </w:rPr>
+              <w:t xml:space="default">38.32</w:t>
+            </w:r>
+          </w:p>
+        </w:tc>
+        <w:tc>
+          <w:tcPr>
+            <w:tcBorders>
+              <w:top w:val="single" w:space="0" w:color="D3D3D3"/>
+              <w:bottom w:val="single" w:space="0" w:color="D3D3D3"/>
+              <w:start w:val="single" w:space="0" w:color="D3D3D3"/>
+              <w:end w:val="single" w:space="0" w:color="D3D3D3"/>
+            </w:tcBorders>
+          </w:tcPr>
+          <w:p>
+            <w:pPr>
+              <w:spacing w:before="0" w:after="60"/>
+              <w:keepNext/>
+              <w:jc w:val="end"/>
+            </w:pPr>
+            <w:r>
+              <w:rPr>
+                <w:rFonts w:ascii="Calibri" w:hAnsi="Calibri"/>
+                <w:sz w:val="20"/>
+              </w:rPr>
+              <w:t xml:space="default">1.368</w:t>
             </w:r>
           </w:p>
         </w:tc>
@@ -1851,79 +1851,79 @@
                 <w:rFonts w:ascii="Calibri" w:hAnsi="Calibri"/>
                 <w:sz w:val="20"/>
               </w:rPr>
-              <w:t xml:space="default">Social and Political Philosophy</w:t>
-            </w:r>
-          </w:p>
-        </w:tc>
-        <w:tc>
-          <w:tcPr>
-            <w:tcBorders>
-              <w:top w:val="single" w:space="0" w:color="D3D3D3"/>
-              <w:bottom w:val="single" w:space="0" w:color="D3D3D3"/>
-              <w:start w:val="single" w:space="0" w:color="D3D3D3"/>
-              <w:end w:val="single" w:space="0" w:color="D3D3D3"/>
-            </w:tcBorders>
-          </w:tcPr>
-          <w:p>
-            <w:pPr>
-              <w:spacing w:before="0" w:after="60"/>
-              <w:keepNext/>
-              <w:jc w:val="center"/>
-            </w:pPr>
-            <w:r>
-              <w:rPr>
-                <w:rFonts w:ascii="Calibri" w:hAnsi="Calibri"/>
-                <w:sz w:val="20"/>
-              </w:rPr>
-              <w:t xml:space="default">25</w:t>
-            </w:r>
-          </w:p>
-        </w:tc>
-        <w:tc>
-          <w:tcPr>
-            <w:tcBorders>
-              <w:top w:val="single" w:space="0" w:color="D3D3D3"/>
-              <w:bottom w:val="single" w:space="0" w:color="D3D3D3"/>
-              <w:start w:val="single" w:space="0" w:color="D3D3D3"/>
-              <w:end w:val="single" w:space="0" w:color="D3D3D3"/>
-            </w:tcBorders>
-          </w:tcPr>
-          <w:p>
-            <w:pPr>
-              <w:spacing w:before="0" w:after="60"/>
-              <w:keepNext/>
-              <w:jc w:val="end"/>
-            </w:pPr>
-            <w:r>
-              <w:rPr>
-                <w:rFonts w:ascii="Calibri" w:hAnsi="Calibri"/>
-                <w:sz w:val="20"/>
-              </w:rPr>
-              <w:t xml:space="default">37.88</w:t>
-            </w:r>
-          </w:p>
-        </w:tc>
-        <w:tc>
-          <w:tcPr>
-            <w:tcBorders>
-              <w:top w:val="single" w:space="0" w:color="D3D3D3"/>
-              <w:bottom w:val="single" w:space="0" w:color="D3D3D3"/>
-              <w:start w:val="single" w:space="0" w:color="D3D3D3"/>
-              <w:end w:val="single" w:space="0" w:color="D3D3D3"/>
-            </w:tcBorders>
-          </w:tcPr>
-          <w:p>
-            <w:pPr>
-              <w:spacing w:before="0" w:after="60"/>
-              <w:keepNext/>
-              <w:jc w:val="end"/>
-            </w:pPr>
-            <w:r>
-              <w:rPr>
-                <w:rFonts w:ascii="Calibri" w:hAnsi="Calibri"/>
-                <w:sz w:val="20"/>
-              </w:rPr>
-              <w:t xml:space="default">1.368</w:t>
+              <w:t xml:space="default">Metaphysics</w:t>
+            </w:r>
+          </w:p>
+        </w:tc>
+        <w:tc>
+          <w:tcPr>
+            <w:tcBorders>
+              <w:top w:val="single" w:space="0" w:color="D3D3D3"/>
+              <w:bottom w:val="single" w:space="0" w:color="D3D3D3"/>
+              <w:start w:val="single" w:space="0" w:color="D3D3D3"/>
+              <w:end w:val="single" w:space="0" w:color="D3D3D3"/>
+            </w:tcBorders>
+          </w:tcPr>
+          <w:p>
+            <w:pPr>
+              <w:spacing w:before="0" w:after="60"/>
+              <w:keepNext/>
+              <w:jc w:val="center"/>
+            </w:pPr>
+            <w:r>
+              <w:rPr>
+                <w:rFonts w:ascii="Calibri" w:hAnsi="Calibri"/>
+                <w:sz w:val="20"/>
+              </w:rPr>
+              <w:t xml:space="default">69</w:t>
+            </w:r>
+          </w:p>
+        </w:tc>
+        <w:tc>
+          <w:tcPr>
+            <w:tcBorders>
+              <w:top w:val="single" w:space="0" w:color="D3D3D3"/>
+              <w:bottom w:val="single" w:space="0" w:color="D3D3D3"/>
+              <w:start w:val="single" w:space="0" w:color="D3D3D3"/>
+              <w:end w:val="single" w:space="0" w:color="D3D3D3"/>
+            </w:tcBorders>
+          </w:tcPr>
+          <w:p>
+            <w:pPr>
+              <w:spacing w:before="0" w:after="60"/>
+              <w:keepNext/>
+              <w:jc w:val="end"/>
+            </w:pPr>
+            <w:r>
+              <w:rPr>
+                <w:rFonts w:ascii="Calibri" w:hAnsi="Calibri"/>
+                <w:sz w:val="20"/>
+              </w:rPr>
+              <w:t xml:space="default">37.02</w:t>
+            </w:r>
+          </w:p>
+        </w:tc>
+        <w:tc>
+          <w:tcPr>
+            <w:tcBorders>
+              <w:top w:val="single" w:space="0" w:color="D3D3D3"/>
+              <w:bottom w:val="single" w:space="0" w:color="D3D3D3"/>
+              <w:start w:val="single" w:space="0" w:color="D3D3D3"/>
+              <w:end w:val="single" w:space="0" w:color="D3D3D3"/>
+            </w:tcBorders>
+          </w:tcPr>
+          <w:p>
+            <w:pPr>
+              <w:spacing w:before="0" w:after="60"/>
+              <w:keepNext/>
+              <w:jc w:val="end"/>
+            </w:pPr>
+            <w:r>
+              <w:rPr>
+                <w:rFonts w:ascii="Calibri" w:hAnsi="Calibri"/>
+                <w:sz w:val="20"/>
+              </w:rPr>
+              <w:t xml:space="default">2.105</w:t>
             </w:r>
           </w:p>
         </w:tc>
@@ -2000,7 +2000,7 @@
                 <w:rFonts w:ascii="Calibri" w:hAnsi="Calibri"/>
                 <w:sz w:val="20"/>
               </w:rPr>
-              <w:t xml:space="default">37.40</w:t>
+              <w:t xml:space="default">35.99</w:t>
             </w:r>
           </w:p>
         </w:tc>
@@ -2101,7 +2101,7 @@
                 <w:rFonts w:ascii="Calibri" w:hAnsi="Calibri"/>
                 <w:sz w:val="20"/>
               </w:rPr>
-              <w:t xml:space="default">35.68</w:t>
+              <w:t xml:space="default">34.57</w:t>
             </w:r>
           </w:p>
         </w:tc>
@@ -2202,7 +2202,7 @@
                 <w:rFonts w:ascii="Calibri" w:hAnsi="Calibri"/>
                 <w:sz w:val="20"/>
               </w:rPr>
-              <w:t xml:space="default">33.93</w:t>
+              <w:t xml:space="default">33.87</w:t>
             </w:r>
           </w:p>
         </w:tc>
@@ -2303,7 +2303,7 @@
                 <w:rFonts w:ascii="Calibri" w:hAnsi="Calibri"/>
                 <w:sz w:val="20"/>
               </w:rPr>
-              <w:t xml:space="default">32.69</w:t>
+              <w:t xml:space="default">32.23</w:t>
             </w:r>
           </w:p>
         </w:tc>
@@ -2404,7 +2404,7 @@
                 <w:rFonts w:ascii="Calibri" w:hAnsi="Calibri"/>
                 <w:sz w:val="20"/>
               </w:rPr>
-              <w:t xml:space="default">31.25</w:t>
+              <w:t xml:space="default">31.22</w:t>
             </w:r>
           </w:p>
         </w:tc>
@@ -2505,7 +2505,7 @@
                 <w:rFonts w:ascii="Calibri" w:hAnsi="Calibri"/>
                 <w:sz w:val="20"/>
               </w:rPr>
-              <w:t xml:space="default">23.47</w:t>
+              <w:t xml:space="default">24.27</w:t>
             </w:r>
           </w:p>
         </w:tc>

</xml_diff>